<commit_message>
udpating coloring of response
</commit_message>
<xml_diff>
--- a/decorrelation/resubmission/referee-response-letter.docx
+++ b/decorrelation/resubmission/referee-response-letter.docx
@@ -221,6 +221,64 @@
         <w:spacing w:line="276" w:lineRule="auto"/>
         <w:rPr>
           <w:i w:val="1"/>
+          <w:color w:val="274e13"/>
+          <w:sz w:val="20"/>
+          <w:szCs w:val="20"/>
+        </w:rPr>
+      </w:pPr>
+      <w:r>
+        <w:rPr>
+          <w:i w:val="1"/>
+          <w:color w:val="274e13"/>
+          <w:sz w:val="20"/>
+          <w:szCs w:val="20"/>
+          <w:rtl w:val="0"/>
+        </w:rPr>
+        <w:t xml:space="preserve">Here, $\lambda \geq 0$ is a tunable parameter that can be used to control the degree of sparsity in the solution. If $\lambda$ is set to zero, the inner program reduces to Eq.~\eqref{eq:minimization} and the outer minimization is redundant. If $\lambda$ is very large, each inner minimization problem is minimized for an MQG with a single control, and the outer minimization simply selects the control which has the error generator of smallest norm. While this gives a maximally sparse solution, it doesn't allow for any cancellation of coherent errors.</w:t>
+      </w:r>
+    </w:p>
+    <w:p>
+      <w:pPr>
+        <w:spacing w:line="276" w:lineRule="auto"/>
+        <w:rPr>
+          <w:i w:val="1"/>
+          <w:color w:val="274e13"/>
+          <w:sz w:val="20"/>
+          <w:szCs w:val="20"/>
+        </w:rPr>
+      </w:pPr>
+      <w:r>
+        <w:rPr>
+          <w:rtl w:val="0"/>
+        </w:rPr>
+      </w:r>
+    </w:p>
+    <w:p>
+      <w:pPr>
+        <w:spacing w:line="276" w:lineRule="auto"/>
+        <w:rPr>
+          <w:i w:val="1"/>
+          <w:color w:val="274e13"/>
+          <w:sz w:val="20"/>
+          <w:szCs w:val="20"/>
+        </w:rPr>
+      </w:pPr>
+      <w:r>
+        <w:rPr>
+          <w:i w:val="1"/>
+          <w:color w:val="274e13"/>
+          <w:sz w:val="20"/>
+          <w:szCs w:val="20"/>
+          <w:rtl w:val="0"/>
+        </w:rPr>
+        <w:t xml:space="preserve">In general, increasing $\lambda$ decreases the number of controls with large weights, and by removing controls with weights below a threshold probability we can increase the sparsity of the solution. Truncating in this way will introduce error in the Pauli-exactness of the solution. For larger $\lambda$ the required threshold probability decreases, and so the error introduced from truncation can be made smaller. However, larger $\lambda$ will also decrease the likelihood of the optimizer returning a generator-exact solution, and so in this way, tuning $\lambda$ allows us to trade between different sources of error when constructing sparse MQGs.</w:t>
+      </w:r>
+    </w:p>
+    <w:p>
+      <w:pPr>
+        <w:spacing w:line="276" w:lineRule="auto"/>
+        <w:rPr>
+          <w:i w:val="1"/>
           <w:color w:val="ff0000"/>
           <w:sz w:val="20"/>
           <w:szCs w:val="20"/>
@@ -228,236 +286,211 @@
       </w:pPr>
       <w:r>
         <w:rPr>
-          <w:i w:val="1"/>
+          <w:rtl w:val="0"/>
+        </w:rPr>
+      </w:r>
+    </w:p>
+    <w:p>
+      <w:pPr>
+        <w:rPr>
+          <w:rFonts w:ascii="Calibri" w:cs="Calibri" w:eastAsia="Calibri" w:hAnsi="Calibri"/>
+          <w:sz w:val="20"/>
+          <w:szCs w:val="20"/>
+        </w:rPr>
+      </w:pPr>
+      <w:r>
+        <w:rPr>
+          <w:rtl w:val="0"/>
+        </w:rPr>
+      </w:r>
+    </w:p>
+    <w:p>
+      <w:pPr>
+        <w:rPr>
+          <w:rFonts w:ascii="Calibri" w:cs="Calibri" w:eastAsia="Calibri" w:hAnsi="Calibri"/>
+          <w:b w:val="1"/>
+          <w:color w:val="4472c4"/>
+          <w:sz w:val="20"/>
+          <w:szCs w:val="20"/>
+        </w:rPr>
+      </w:pPr>
+      <w:r>
+        <w:rPr>
+          <w:rFonts w:ascii="Calibri" w:cs="Calibri" w:eastAsia="Calibri" w:hAnsi="Calibri"/>
+          <w:b w:val="1"/>
+          <w:color w:val="4472c4"/>
+          <w:sz w:val="20"/>
+          <w:szCs w:val="20"/>
+          <w:rtl w:val="0"/>
+        </w:rPr>
+        <w:t xml:space="preserve">Report of the Second Referee -- AN11713/Polloreno</w:t>
+      </w:r>
+    </w:p>
+    <w:p>
+      <w:pPr>
+        <w:rPr>
+          <w:rFonts w:ascii="Calibri" w:cs="Calibri" w:eastAsia="Calibri" w:hAnsi="Calibri"/>
+          <w:color w:val="4472c4"/>
+          <w:sz w:val="20"/>
+          <w:szCs w:val="20"/>
+        </w:rPr>
+      </w:pPr>
+      <w:r>
+        <w:rPr>
+          <w:rtl w:val="0"/>
+        </w:rPr>
+      </w:r>
+    </w:p>
+    <w:p>
+      <w:pPr>
+        <w:rPr>
+          <w:rFonts w:ascii="Calibri" w:cs="Calibri" w:eastAsia="Calibri" w:hAnsi="Calibri"/>
+          <w:color w:val="4472c4"/>
+          <w:sz w:val="20"/>
+          <w:szCs w:val="20"/>
+        </w:rPr>
+      </w:pPr>
+      <w:r>
+        <w:rPr>
+          <w:rFonts w:ascii="Calibri" w:cs="Calibri" w:eastAsia="Calibri" w:hAnsi="Calibri"/>
+          <w:color w:val="4472c4"/>
+          <w:sz w:val="20"/>
+          <w:szCs w:val="20"/>
+          <w:rtl w:val="0"/>
+        </w:rPr>
+        <w:t xml:space="preserve">The manuscript by Pollareno et al. presents a convex algorithm for compiling gates in quantum algorithms in a random fashion. Instead of applying a fixed gate pulse (which can have both coherent and incoherent errors), the authors pick the gates from ensembles with intentionally injected control errors. This procedure is meant to randomize coherent errors and mitigate any amplification of such errors in quantum circuits. The authors then performed a simple single-qubit RB experiment using their qubit device, where they show that the coherent errors of individual (intentionally misaligned) pulses are suppressed if the SQ gates are chosen from an ensemble of such misaligned gates. Some numerics are also done for two-qubit gates arguing for similar, beneficial outcomes.</w:t>
+      </w:r>
+    </w:p>
+    <w:p>
+      <w:pPr>
+        <w:rPr>
+          <w:rFonts w:ascii="Calibri" w:cs="Calibri" w:eastAsia="Calibri" w:hAnsi="Calibri"/>
+          <w:color w:val="4472c4"/>
+          <w:sz w:val="20"/>
+          <w:szCs w:val="20"/>
+        </w:rPr>
+      </w:pPr>
+      <w:r>
+        <w:rPr>
+          <w:rtl w:val="0"/>
+        </w:rPr>
+      </w:r>
+    </w:p>
+    <w:p>
+      <w:pPr>
+        <w:rPr>
+          <w:rFonts w:ascii="Calibri" w:cs="Calibri" w:eastAsia="Calibri" w:hAnsi="Calibri"/>
+          <w:color w:val="4472c4"/>
+          <w:sz w:val="20"/>
+          <w:szCs w:val="20"/>
+        </w:rPr>
+      </w:pPr>
+      <w:r>
+        <w:rPr>
+          <w:rFonts w:ascii="Calibri" w:cs="Calibri" w:eastAsia="Calibri" w:hAnsi="Calibri"/>
+          <w:color w:val="4472c4"/>
+          <w:sz w:val="20"/>
+          <w:szCs w:val="20"/>
+          <w:rtl w:val="0"/>
+        </w:rPr>
+        <w:t xml:space="preserve">Randomized compiling is technique known to the QC community for quite some time now and therefore there is nothing particularly novel about the technique itself. What appears to be the highlight of the paper is the convex algorithm that the authors used to choose random gates and the experimental demonstration. While these are good steps toward a nice direction, I feel the demonstrations are not sufficiently convincing, particularly in regard to the experimental part (which the authors themselves acknowledge as being "contrived"). Here are my main concerns:</w:t>
+      </w:r>
+    </w:p>
+    <w:p>
+      <w:pPr>
+        <w:rPr>
+          <w:rFonts w:ascii="Calibri" w:cs="Calibri" w:eastAsia="Calibri" w:hAnsi="Calibri"/>
+          <w:color w:val="000000"/>
+          <w:sz w:val="20"/>
+          <w:szCs w:val="20"/>
+        </w:rPr>
+      </w:pPr>
+      <w:r>
+        <w:rPr>
+          <w:rtl w:val="0"/>
+        </w:rPr>
+      </w:r>
+    </w:p>
+    <w:p>
+      <w:pPr>
+        <w:rPr>
+          <w:rFonts w:ascii="Calibri" w:cs="Calibri" w:eastAsia="Calibri" w:hAnsi="Calibri"/>
+          <w:color w:val="000000"/>
+          <w:sz w:val="20"/>
+          <w:szCs w:val="20"/>
+        </w:rPr>
+      </w:pPr>
+      <w:r>
+        <w:rPr>
+          <w:rFonts w:ascii="Calibri" w:cs="Calibri" w:eastAsia="Calibri" w:hAnsi="Calibri"/>
+          <w:color w:val="000000"/>
+          <w:sz w:val="20"/>
+          <w:szCs w:val="20"/>
+          <w:rtl w:val="0"/>
+        </w:rPr>
+        <w:t xml:space="preserve">While the referee is correct that our approach is superficially similar to randomized compiling, we wish to emphasize that our technique is intended as an </w:t>
+      </w:r>
+      <w:r>
+        <w:rPr>
+          <w:rFonts w:ascii="Calibri" w:cs="Calibri" w:eastAsia="Calibri" w:hAnsi="Calibri"/>
+          <w:i w:val="1"/>
+          <w:color w:val="000000"/>
+          <w:sz w:val="20"/>
+          <w:szCs w:val="20"/>
+          <w:rtl w:val="0"/>
+        </w:rPr>
+        <w:t xml:space="preserve">alternative approach</w:t>
+      </w:r>
+      <w:r>
+        <w:rPr>
+          <w:rFonts w:ascii="Calibri" w:cs="Calibri" w:eastAsia="Calibri" w:hAnsi="Calibri"/>
+          <w:color w:val="000000"/>
+          <w:sz w:val="20"/>
+          <w:szCs w:val="20"/>
+          <w:rtl w:val="0"/>
+        </w:rPr>
+        <w:t xml:space="preserve"> to solving the problem of coherent errors in quantum information processors. Our method is particularly well suited for experimental implementation, as the mixed unitary gates can be implemented at the level of individual logic operations using the FPGA control hardware. Contrast this against the randomized compiling approach, which requires wholesale recompilation of the circuit every time it is run. Importantly, though, we make no claim that this broad approach is novel – in fact, we frequently cite prior foundational work in this area. Instead, our manuscript extends and expands the scope of this prior work, formulating the problem as an explicit convex optimization, incorporating robustness to uncertainty, and, critically, providing the first experimental demonstration of this technique on quantum information processing hardware.</w:t>
+      </w:r>
+      <w:r>
+        <w:rPr>
+          <w:sz w:val="20"/>
+          <w:szCs w:val="20"/>
+          <w:rtl w:val="0"/>
+        </w:rPr>
+        <w:t xml:space="preserve"> We have added the following to the text to clarify this point:</w:t>
+      </w:r>
+      <w:r>
+        <w:rPr>
+          <w:rtl w:val="0"/>
+        </w:rPr>
+      </w:r>
+    </w:p>
+    <w:p>
+      <w:pPr>
+        <w:rPr>
+          <w:rFonts w:ascii="Calibri" w:cs="Calibri" w:eastAsia="Calibri" w:hAnsi="Calibri"/>
           <w:color w:val="ff0000"/>
           <w:sz w:val="20"/>
           <w:szCs w:val="20"/>
-          <w:rtl w:val="0"/>
-        </w:rPr>
-        <w:t xml:space="preserve">Here, $\lambda\geq 0$ is a tunable parameter that can be used to control the degree of sparsity in the solution. If $\lambda$ is set to zero, the inner program reduces to Eq. (</w:t>
-      </w:r>
-      <w:r>
-        <w:rPr>
-          <w:i w:val="1"/>
-          <w:color w:val="0000ff"/>
-          <w:sz w:val="20"/>
-          <w:szCs w:val="20"/>
-          <w:rtl w:val="0"/>
-        </w:rPr>
-        <w:t xml:space="preserve">19</w:t>
-      </w:r>
-      <w:r>
-        <w:rPr>
-          <w:i w:val="1"/>
-          <w:color w:val="ff0000"/>
-          <w:sz w:val="20"/>
-          <w:szCs w:val="20"/>
-          <w:rtl w:val="0"/>
-        </w:rPr>
-        <w:t xml:space="preserve">) and the outer minimization is redundant. If $\lambda$  is very large each inner minimization problem is minimized for an MQG with a single control. Therefore the outer minimization simply selects the control which has the error generator of smallest norm. While this gives a maximally sparse solution, it doesn't allow for any cancellation of coherent errors. In particular, increasing $\lambda$ will increase the sparsity of the solution, but will generally decrease the likelihood that the solution will be generator-exact.</w:t>
-      </w:r>
-    </w:p>
-    <w:p>
-      <w:pPr>
-        <w:rPr>
-          <w:rFonts w:ascii="Calibri" w:cs="Calibri" w:eastAsia="Calibri" w:hAnsi="Calibri"/>
-          <w:sz w:val="20"/>
-          <w:szCs w:val="20"/>
-        </w:rPr>
-      </w:pPr>
-      <w:r>
-        <w:rPr>
-          <w:rtl w:val="0"/>
-        </w:rPr>
-      </w:r>
-    </w:p>
-    <w:p>
-      <w:pPr>
-        <w:rPr>
-          <w:rFonts w:ascii="Calibri" w:cs="Calibri" w:eastAsia="Calibri" w:hAnsi="Calibri"/>
-          <w:b w:val="1"/>
-          <w:color w:val="4472c4"/>
-          <w:sz w:val="20"/>
-          <w:szCs w:val="20"/>
-        </w:rPr>
-      </w:pPr>
-      <w:r>
-        <w:rPr>
-          <w:rFonts w:ascii="Calibri" w:cs="Calibri" w:eastAsia="Calibri" w:hAnsi="Calibri"/>
-          <w:b w:val="1"/>
-          <w:color w:val="4472c4"/>
-          <w:sz w:val="20"/>
-          <w:szCs w:val="20"/>
-          <w:rtl w:val="0"/>
-        </w:rPr>
-        <w:t xml:space="preserve">Report of the Second Referee -- AN11713/Polloreno</w:t>
-      </w:r>
-    </w:p>
-    <w:p>
-      <w:pPr>
-        <w:rPr>
-          <w:rFonts w:ascii="Calibri" w:cs="Calibri" w:eastAsia="Calibri" w:hAnsi="Calibri"/>
-          <w:color w:val="4472c4"/>
-          <w:sz w:val="20"/>
-          <w:szCs w:val="20"/>
-        </w:rPr>
-      </w:pPr>
-      <w:r>
-        <w:rPr>
-          <w:rtl w:val="0"/>
-        </w:rPr>
-      </w:r>
-    </w:p>
-    <w:p>
-      <w:pPr>
-        <w:rPr>
-          <w:rFonts w:ascii="Calibri" w:cs="Calibri" w:eastAsia="Calibri" w:hAnsi="Calibri"/>
-          <w:color w:val="4472c4"/>
-          <w:sz w:val="20"/>
-          <w:szCs w:val="20"/>
-        </w:rPr>
-      </w:pPr>
-      <w:r>
-        <w:rPr>
-          <w:rFonts w:ascii="Calibri" w:cs="Calibri" w:eastAsia="Calibri" w:hAnsi="Calibri"/>
-          <w:color w:val="4472c4"/>
-          <w:sz w:val="20"/>
-          <w:szCs w:val="20"/>
-          <w:rtl w:val="0"/>
-        </w:rPr>
-        <w:t xml:space="preserve">The manuscript by Pollareno et al. presents a convex algorithm for compiling gates in quantum algorithms in a random fashion. Instead of applying a fixed gate pulse (which can have both coherent and incoherent errors), the authors pick the gates from ensembles with intentionally injected control errors. This procedure is meant to randomize coherent errors and mitigate any amplification of such errors in quantum circuits. The authors then performed a simple single-qubit RB experiment using their qubit device, where they show that the coherent errors of individual (intentionally misaligned) pulses are suppressed if the SQ gates are chosen from an ensemble of such misaligned gates. Some numerics are also done for two-qubit gates arguing for similar, beneficial outcomes.</w:t>
-      </w:r>
-    </w:p>
-    <w:p>
-      <w:pPr>
-        <w:rPr>
-          <w:rFonts w:ascii="Calibri" w:cs="Calibri" w:eastAsia="Calibri" w:hAnsi="Calibri"/>
-          <w:color w:val="4472c4"/>
-          <w:sz w:val="20"/>
-          <w:szCs w:val="20"/>
-        </w:rPr>
-      </w:pPr>
-      <w:r>
-        <w:rPr>
-          <w:rtl w:val="0"/>
-        </w:rPr>
-      </w:r>
-    </w:p>
-    <w:p>
-      <w:pPr>
-        <w:rPr>
-          <w:rFonts w:ascii="Calibri" w:cs="Calibri" w:eastAsia="Calibri" w:hAnsi="Calibri"/>
-          <w:color w:val="4472c4"/>
-          <w:sz w:val="20"/>
-          <w:szCs w:val="20"/>
-        </w:rPr>
-      </w:pPr>
-      <w:r>
-        <w:rPr>
-          <w:rFonts w:ascii="Calibri" w:cs="Calibri" w:eastAsia="Calibri" w:hAnsi="Calibri"/>
-          <w:color w:val="4472c4"/>
-          <w:sz w:val="20"/>
-          <w:szCs w:val="20"/>
-          <w:rtl w:val="0"/>
-        </w:rPr>
-        <w:t xml:space="preserve">Randomized compiling is technique known to the QC community for quite some time now and therefore there is nothing particularly novel about the technique itself. What appears to be the highlight of the paper is the convex algorithm that the authors used to choose random gates and the experimental demonstration. While these are good steps toward a nice direction, I feel the demonstrations are not sufficiently convincing, particularly in regard to the experimental part (which the authors themselves acknowledge as being "contrived"). Here are my main concerns:</w:t>
-      </w:r>
-    </w:p>
-    <w:p>
-      <w:pPr>
-        <w:rPr>
-          <w:rFonts w:ascii="Calibri" w:cs="Calibri" w:eastAsia="Calibri" w:hAnsi="Calibri"/>
-          <w:color w:val="000000"/>
-          <w:sz w:val="20"/>
-          <w:szCs w:val="20"/>
-        </w:rPr>
-      </w:pPr>
-      <w:r>
-        <w:rPr>
-          <w:rtl w:val="0"/>
-        </w:rPr>
-      </w:r>
-    </w:p>
-    <w:p>
-      <w:pPr>
-        <w:rPr>
-          <w:rFonts w:ascii="Calibri" w:cs="Calibri" w:eastAsia="Calibri" w:hAnsi="Calibri"/>
-          <w:color w:val="000000"/>
-          <w:sz w:val="20"/>
-          <w:szCs w:val="20"/>
-        </w:rPr>
-      </w:pPr>
-      <w:r>
-        <w:rPr>
-          <w:rFonts w:ascii="Calibri" w:cs="Calibri" w:eastAsia="Calibri" w:hAnsi="Calibri"/>
-          <w:color w:val="000000"/>
-          <w:sz w:val="20"/>
-          <w:szCs w:val="20"/>
-          <w:rtl w:val="0"/>
-        </w:rPr>
-        <w:t xml:space="preserve">While the referee is correct that our approach is superficially similar to randomized compiling, we wish to emphasize that our technique is intended as an </w:t>
-      </w:r>
-      <w:r>
-        <w:rPr>
-          <w:rFonts w:ascii="Calibri" w:cs="Calibri" w:eastAsia="Calibri" w:hAnsi="Calibri"/>
-          <w:i w:val="1"/>
-          <w:color w:val="000000"/>
-          <w:sz w:val="20"/>
-          <w:szCs w:val="20"/>
-          <w:rtl w:val="0"/>
-        </w:rPr>
-        <w:t xml:space="preserve">alternative approach</w:t>
-      </w:r>
-      <w:r>
-        <w:rPr>
-          <w:rFonts w:ascii="Calibri" w:cs="Calibri" w:eastAsia="Calibri" w:hAnsi="Calibri"/>
-          <w:color w:val="000000"/>
-          <w:sz w:val="20"/>
-          <w:szCs w:val="20"/>
-          <w:rtl w:val="0"/>
-        </w:rPr>
-        <w:t xml:space="preserve"> to solving the problem of coherent errors in quantum information processors. Our method is particularly well suited for experimental implementation, as the mixed unitary gates can be implemented at the level of individual logic operations using the FPGA control hardware. Contrast this against the randomized compiling approach, which requires wholesale recompilation of the circuit every time it is run. Importantly, though, we make no claim that this broad approach is novel – in fact, we frequently cite prior foundational work in this area. Instead, our manuscript extends and expands the scope of this prior work, formulating the problem as an explicit convex optimization, incorporating robustness to uncertainty, and, critically, providing the first experimental demonstration of this technique on quantum information processing hardware.</w:t>
-      </w:r>
-      <w:r>
-        <w:rPr>
-          <w:sz w:val="20"/>
-          <w:szCs w:val="20"/>
-          <w:rtl w:val="0"/>
-        </w:rPr>
-        <w:t xml:space="preserve"> We have added the following to the text to clarify this point:</w:t>
-      </w:r>
-      <w:r>
-        <w:rPr>
-          <w:rtl w:val="0"/>
-        </w:rPr>
-      </w:r>
-    </w:p>
-    <w:p>
-      <w:pPr>
-        <w:rPr>
-          <w:rFonts w:ascii="Calibri" w:cs="Calibri" w:eastAsia="Calibri" w:hAnsi="Calibri"/>
-          <w:color w:val="ff0000"/>
-          <w:sz w:val="20"/>
-          <w:szCs w:val="20"/>
-        </w:rPr>
-      </w:pPr>
-      <w:r>
-        <w:rPr>
-          <w:rtl w:val="0"/>
-        </w:rPr>
-      </w:r>
-    </w:p>
-    <w:p>
-      <w:pPr>
-        <w:rPr>
-          <w:color w:val="ff0000"/>
-          <w:sz w:val="20"/>
-          <w:szCs w:val="20"/>
-        </w:rPr>
-      </w:pPr>
-      <w:r>
-        <w:rPr>
-          <w:color w:val="ff0000"/>
+        </w:rPr>
+      </w:pPr>
+      <w:r>
+        <w:rPr>
+          <w:rtl w:val="0"/>
+        </w:rPr>
+      </w:r>
+    </w:p>
+    <w:p>
+      <w:pPr>
+        <w:rPr>
+          <w:color w:val="274e13"/>
+          <w:sz w:val="20"/>
+          <w:szCs w:val="20"/>
+        </w:rPr>
+      </w:pPr>
+      <w:r>
+        <w:rPr>
+          <w:color w:val="274e13"/>
           <w:sz w:val="20"/>
           <w:szCs w:val="20"/>
           <w:rtl w:val="0"/>
@@ -1080,7 +1113,7 @@
     <w:p>
       <w:pPr>
         <w:rPr>
-          <w:color w:val="ff0000"/>
+          <w:color w:val="274e13"/>
           <w:sz w:val="20"/>
           <w:szCs w:val="20"/>
         </w:rPr>
@@ -1089,7 +1122,7 @@
       <w:bookmarkEnd w:id="1"/>
       <w:r>
         <w:rPr>
-          <w:color w:val="ff0000"/>
+          <w:color w:val="274e13"/>
           <w:sz w:val="20"/>
           <w:szCs w:val="20"/>
           <w:rtl w:val="0"/>
@@ -1100,7 +1133,7 @@
     <w:p>
       <w:pPr>
         <w:rPr>
-          <w:color w:val="ff0000"/>
+          <w:color w:val="274e13"/>
           <w:sz w:val="20"/>
           <w:szCs w:val="20"/>
         </w:rPr>
@@ -1116,7 +1149,7 @@
     <w:p>
       <w:pPr>
         <w:rPr>
-          <w:color w:val="ff0000"/>
+          <w:color w:val="274e13"/>
           <w:sz w:val="20"/>
           <w:szCs w:val="20"/>
         </w:rPr>
@@ -1125,7 +1158,7 @@
       <w:bookmarkEnd w:id="3"/>
       <w:r>
         <w:rPr>
-          <w:color w:val="ff0000"/>
+          <w:color w:val="274e13"/>
           <w:sz w:val="20"/>
           <w:szCs w:val="20"/>
           <w:rtl w:val="0"/>
@@ -1750,7 +1783,7 @@
 
 <file path=customXML/item1.xml><?xml version="1.0" encoding="utf-8"?>
 <go:gDocsCustomXmlDataStorage xmlns:go="http://customooxmlschemas.google.com/" xmlns:r="http://schemas.openxmlformats.org/officeDocument/2006/relationships">
-  <go:docsCustomData xmlns:go="http://customooxmlschemas.google.com/" roundtripDataSignature="AMtx7mguGCMW7K9mAay3a0qBwToLaXamuw==">AMUW2mVqSVTPyiSqMX0e8h/Mff6ZOF5O3bpYSbYEpCz2xIhxaoFRpFKYyQmYvHPuNZTD5LqCcYOb3krf64EFImEl+2EHFlabdKcMxsLzhIbLkdRI+sAQ80gWmnJ7NZKox3Jx6mUySYOOpbvqx1Bcxp87elH+qUhjRweKSIyDSVZNx0qzGSWY/nrWaC4kHzcR1jWx1zNQRTB7ZJbpbBWIeRZWYRuiwYiosQ==</go:docsCustomData>
+  <go:docsCustomData xmlns:go="http://customooxmlschemas.google.com/" roundtripDataSignature="AMtx7mguGCMW7K9mAay3a0qBwToLaXamuw==">AMUW2mVvC7FSgO00UnDHY3qHc3XDHOmgf/kd49nk1rx7erxJAJ1FZh8NMo4Nb/wLtU/s7H3blbyBXU1mkYTlkeSmWVs8HUU4efBc9p+MmHgFCdzTFpnQmjGg/caJ7tp/+1snXP/CwpcJi9/Ue/FJnxY0P3Jkl6c37zLb1zrvV/IucgeKBDVOrsJkg7rUvKVdllFMqx7aKJ6uOXJkuxnQ3WA8RVX1nfSA9g==</go:docsCustomData>
 </go:gDocsCustomXmlDataStorage>
 </file>
 

</xml_diff>